<commit_message>
Update vision and add .pdf
</commit_message>
<xml_diff>
--- a/_Vision.docx
+++ b/_Vision.docx
@@ -6,6 +6,7 @@
       <w:pPr>
         <w:pStyle w:val="Heading1"/>
         <w:shd w:fill="ffffff" w:val="clear"/>
+        <w:spacing w:after="0" w:lineRule="auto"/>
         <w:ind w:left="0" w:right="566.9291338582677" w:firstLine="0"/>
         <w:jc w:val="center"/>
         <w:rPr>
@@ -17,19 +18,31 @@
       <w:bookmarkEnd w:id="0"/>
       <w:r>
         <w:rPr>
+          <w:rtl w:val="0"/>
+        </w:rPr>
+      </w:r>
+    </w:p>
+    <w:p>
+      <w:pPr>
+        <w:pStyle w:val="Heading1"/>
+        <w:shd w:fill="ffffff" w:val="clear"/>
+        <w:spacing w:after="0" w:lineRule="auto"/>
+        <w:ind w:left="0" w:right="566.9291338582677" w:firstLine="0"/>
+        <w:jc w:val="center"/>
+        <w:rPr>
           <w:rFonts w:ascii="Playfair Display" w:cs="Playfair Display" w:eastAsia="Playfair Display" w:hAnsi="Playfair Display"/>
           <w:b w:val="1"/>
-          <w:rtl w:val="0"/>
-        </w:rPr>
-        <w:t xml:space="preserve">V</w:t>
-      </w:r>
+        </w:rPr>
+      </w:pPr>
+      <w:bookmarkStart w:colFirst="0" w:colLast="0" w:name="_wq7ysgjx922a" w:id="1"/>
+      <w:bookmarkEnd w:id="1"/>
       <w:r>
         <w:rPr>
           <w:rFonts w:ascii="Playfair Display" w:cs="Playfair Display" w:eastAsia="Playfair Display" w:hAnsi="Playfair Display"/>
           <w:b w:val="1"/>
           <w:rtl w:val="0"/>
         </w:rPr>
-        <w:t xml:space="preserve">I</w:t>
+        <w:t xml:space="preserve">V</w:t>
       </w:r>
       <w:r>
         <w:rPr>
@@ -37,6 +50,14 @@
           <w:b w:val="1"/>
           <w:rtl w:val="0"/>
         </w:rPr>
+        <w:t xml:space="preserve">I</w:t>
+      </w:r>
+      <w:r>
+        <w:rPr>
+          <w:rFonts w:ascii="Playfair Display" w:cs="Playfair Display" w:eastAsia="Playfair Display" w:hAnsi="Playfair Display"/>
+          <w:b w:val="1"/>
+          <w:rtl w:val="0"/>
+        </w:rPr>
         <w:t xml:space="preserve">SION</w:t>
       </w:r>
     </w:p>
@@ -44,14 +65,15 @@
       <w:pPr>
         <w:pStyle w:val="Heading1"/>
         <w:shd w:fill="ffffff" w:val="clear"/>
+        <w:spacing w:before="0" w:line="360" w:lineRule="auto"/>
         <w:ind w:left="0" w:right="566.9291338582677" w:firstLine="0"/>
         <w:jc w:val="center"/>
         <w:rPr>
           <w:rFonts w:ascii="Nunito" w:cs="Nunito" w:eastAsia="Nunito" w:hAnsi="Nunito"/>
         </w:rPr>
       </w:pPr>
-      <w:bookmarkStart w:colFirst="0" w:colLast="0" w:name="_frcjolc6v5xe" w:id="1"/>
-      <w:bookmarkEnd w:id="1"/>
+      <w:bookmarkStart w:colFirst="0" w:colLast="0" w:name="_frcjolc6v5xe" w:id="2"/>
+      <w:bookmarkEnd w:id="2"/>
       <w:r>
         <w:rPr>
           <w:i w:val="1"/>
@@ -130,9 +152,9 @@
         <w:ind w:left="566.9291338582677" w:right="566.9291338582677" w:firstLine="0"/>
         <w:rPr>
           <w:rFonts w:ascii="Nunito" w:cs="Nunito" w:eastAsia="Nunito" w:hAnsi="Nunito"/>
-          <w:color w:val="ff00ff"/>
-          <w:sz w:val="120"/>
-          <w:szCs w:val="120"/>
+          <w:color w:val="222222"/>
+          <w:sz w:val="24"/>
+          <w:szCs w:val="24"/>
         </w:rPr>
       </w:pPr>
       <w:r>
@@ -174,10 +196,28 @@
         </w:rPr>
         <w:t xml:space="preserve">protect the flash memory from being read and written to via the default STM32 programming interface.</w:t>
       </w:r>
-      <w:r>
-        <w:rPr>
-          <w:rtl w:val="0"/>
-        </w:rPr>
+    </w:p>
+    <w:p>
+      <w:pPr>
+        <w:shd w:fill="ffffff" w:val="clear"/>
+        <w:spacing w:line="276" w:lineRule="auto"/>
+        <w:ind w:left="566.9291338582677" w:right="566.9291338582677" w:firstLine="0"/>
+        <w:rPr>
+          <w:rFonts w:ascii="Nunito" w:cs="Nunito" w:eastAsia="Nunito" w:hAnsi="Nunito"/>
+          <w:color w:val="222222"/>
+          <w:sz w:val="24"/>
+          <w:szCs w:val="24"/>
+        </w:rPr>
+      </w:pPr>
+      <w:r>
+        <w:rPr>
+          <w:rFonts w:ascii="Nunito" w:cs="Nunito" w:eastAsia="Nunito" w:hAnsi="Nunito"/>
+          <w:color w:val="222222"/>
+          <w:sz w:val="24"/>
+          <w:szCs w:val="24"/>
+          <w:rtl w:val="0"/>
+        </w:rPr>
+        <w:t xml:space="preserve">The end user will have to just drag and drop the bootloader/program file to the utility program on their PC, choose the upload options (i.e. the interface that is used) and everything else will be handled for them. </w:t>
       </w:r>
     </w:p>
     <w:p>

</xml_diff>